<commit_message>
Removed Solution - proved to be faulty
</commit_message>
<xml_diff>
--- a/docs/WIvL.docx
+++ b/docs/WIvL.docx
@@ -33,6 +33,167 @@
       <w:pPr>
         <w:pStyle w:val="NoSpacing"/>
       </w:pPr>
+      <w:proofErr w:type="spellStart"/>
+      <w:r>
+        <w:rPr>
+          <w:u w:val="single"/>
+        </w:rPr>
+        <w:t>Structura</w:t>
+      </w:r>
+      <w:proofErr w:type="spellEnd"/>
+      <w:r>
+        <w:t>:</w:t>
+      </w:r>
+    </w:p>
+    <w:p>
+      <w:pPr>
+        <w:pStyle w:val="NoSpacing"/>
+      </w:pPr>
+    </w:p>
+    <w:p>
+      <w:pPr>
+        <w:pStyle w:val="NoSpacing"/>
+      </w:pPr>
+      <w:proofErr w:type="spellStart"/>
+      <w:r>
+        <w:t>Solutie</w:t>
+      </w:r>
+      <w:proofErr w:type="spellEnd"/>
+    </w:p>
+    <w:p>
+      <w:pPr>
+        <w:pStyle w:val="NoSpacing"/>
+        <w:numPr>
+          <w:ilvl w:val="0"/>
+          <w:numId w:val="2"/>
+        </w:numPr>
+      </w:pPr>
+      <w:proofErr w:type="spellStart"/>
+      <w:r>
+        <w:t>DataLayer</w:t>
+      </w:r>
+      <w:proofErr w:type="spellEnd"/>
+    </w:p>
+    <w:p>
+      <w:pPr>
+        <w:pStyle w:val="NoSpacing"/>
+        <w:numPr>
+          <w:ilvl w:val="1"/>
+          <w:numId w:val="2"/>
+        </w:numPr>
+      </w:pPr>
+      <w:proofErr w:type="spellStart"/>
+      <w:r>
+        <w:t>DataMapper</w:t>
+      </w:r>
+      <w:proofErr w:type="spellEnd"/>
+    </w:p>
+    <w:p>
+      <w:pPr>
+        <w:pStyle w:val="NoSpacing"/>
+        <w:numPr>
+          <w:ilvl w:val="0"/>
+          <w:numId w:val="2"/>
+        </w:numPr>
+      </w:pPr>
+      <w:proofErr w:type="spellStart"/>
+      <w:r>
+        <w:t>DomainLayer</w:t>
+      </w:r>
+      <w:proofErr w:type="spellEnd"/>
+    </w:p>
+    <w:p>
+      <w:pPr>
+        <w:pStyle w:val="NoSpacing"/>
+        <w:numPr>
+          <w:ilvl w:val="1"/>
+          <w:numId w:val="2"/>
+        </w:numPr>
+      </w:pPr>
+      <w:proofErr w:type="spellStart"/>
+      <w:r>
+        <w:t>DomainModel</w:t>
+      </w:r>
+      <w:proofErr w:type="spellEnd"/>
+    </w:p>
+    <w:p>
+      <w:pPr>
+        <w:pStyle w:val="NoSpacing"/>
+        <w:numPr>
+          <w:ilvl w:val="1"/>
+          <w:numId w:val="2"/>
+        </w:numPr>
+      </w:pPr>
+      <w:proofErr w:type="spellStart"/>
+      <w:r>
+        <w:t>ServiceLayer</w:t>
+      </w:r>
+      <w:proofErr w:type="spellEnd"/>
+    </w:p>
+    <w:p>
+      <w:pPr>
+        <w:pStyle w:val="NoSpacing"/>
+      </w:pPr>
+    </w:p>
+    <w:p>
+      <w:pPr>
+        <w:pStyle w:val="NoSpacing"/>
+      </w:pPr>
+      <w:proofErr w:type="spellStart"/>
+      <w:r>
+        <w:rPr>
+          <w:u w:val="single"/>
+        </w:rPr>
+        <w:t>DomainModel</w:t>
+      </w:r>
+      <w:proofErr w:type="spellEnd"/>
+      <w:r>
+        <w:t>: object model of a problem domain.</w:t>
+      </w:r>
+    </w:p>
+    <w:p>
+      <w:pPr>
+        <w:pStyle w:val="NoSpacing"/>
+        <w:rPr>
+          <w:u w:val="single"/>
+        </w:rPr>
+      </w:pPr>
+      <w:proofErr w:type="spellStart"/>
+      <w:r>
+        <w:rPr>
+          <w:u w:val="single"/>
+        </w:rPr>
+        <w:t>ServiceLayer</w:t>
+      </w:r>
+      <w:proofErr w:type="spellEnd"/>
+      <w:r>
+        <w:rPr>
+          <w:u w:val="single"/>
+        </w:rPr>
+        <w:t>:</w:t>
+      </w:r>
+    </w:p>
+    <w:p>
+      <w:pPr>
+        <w:pStyle w:val="NoSpacing"/>
+      </w:pPr>
+      <w:proofErr w:type="spellStart"/>
+      <w:r>
+        <w:rPr>
+          <w:u w:val="single"/>
+        </w:rPr>
+        <w:t>DataMapper</w:t>
+      </w:r>
+      <w:proofErr w:type="spellEnd"/>
+      <w:r>
+        <w:rPr>
+          <w:u w:val="single"/>
+        </w:rPr>
+        <w:t>:</w:t>
+      </w:r>
+      <w:r>
+        <w:t xml:space="preserve"> </w:t>
+      </w:r>
       <w:bookmarkStart w:id="0" w:name="_GoBack"/>
       <w:bookmarkEnd w:id="0"/>
     </w:p>
@@ -44,6 +205,240 @@
     </w:sectPr>
   </w:body>
 </w:document>
+</file>
+
+<file path=word/numbering.xml><?xml version="1.0" encoding="utf-8"?>
+<w:numbering xmlns:wpc="http://schemas.microsoft.com/office/word/2010/wordprocessingCanvas" xmlns:mc="http://schemas.openxmlformats.org/markup-compatibility/2006" xmlns:o="urn:schemas-microsoft-com:office:office" xmlns:r="http://schemas.openxmlformats.org/officeDocument/2006/relationships" xmlns:m="http://schemas.openxmlformats.org/officeDocument/2006/math" xmlns:v="urn:schemas-microsoft-com:vml" xmlns:wp14="http://schemas.microsoft.com/office/word/2010/wordprocessingDrawing" xmlns:wp="http://schemas.openxmlformats.org/drawingml/2006/wordprocessingDrawing" xmlns:w10="urn:schemas-microsoft-com:office:word" xmlns:w="http://schemas.openxmlformats.org/wordprocessingml/2006/main" xmlns:w14="http://schemas.microsoft.com/office/word/2010/wordml" xmlns:wpg="http://schemas.microsoft.com/office/word/2010/wordprocessingGroup" xmlns:wpi="http://schemas.microsoft.com/office/word/2010/wordprocessingInk" xmlns:wne="http://schemas.microsoft.com/office/word/2006/wordml" xmlns:wps="http://schemas.microsoft.com/office/word/2010/wordprocessingShape" mc:Ignorable="w14 wp14">
+  <w:abstractNum w:abstractNumId="0">
+    <w:nsid w:val="24F460B0"/>
+    <w:multiLevelType w:val="hybridMultilevel"/>
+    <w:tmpl w:val="759C7CF6"/>
+    <w:lvl w:ilvl="0" w:tplc="859C43EA">
+      <w:numFmt w:val="bullet"/>
+      <w:lvlText w:val="-"/>
+      <w:lvlJc w:val="left"/>
+      <w:pPr>
+        <w:ind w:left="1080" w:hanging="360"/>
+      </w:pPr>
+      <w:rPr>
+        <w:rFonts w:ascii="Calibri" w:eastAsiaTheme="minorHAnsi" w:hAnsi="Calibri" w:cstheme="minorBidi" w:hint="default"/>
+      </w:rPr>
+    </w:lvl>
+    <w:lvl w:ilvl="1" w:tplc="859C43EA">
+      <w:numFmt w:val="bullet"/>
+      <w:lvlText w:val="-"/>
+      <w:lvlJc w:val="left"/>
+      <w:pPr>
+        <w:ind w:left="1800" w:hanging="360"/>
+      </w:pPr>
+      <w:rPr>
+        <w:rFonts w:ascii="Calibri" w:eastAsiaTheme="minorHAnsi" w:hAnsi="Calibri" w:cstheme="minorBidi" w:hint="default"/>
+      </w:rPr>
+    </w:lvl>
+    <w:lvl w:ilvl="2" w:tplc="04090005" w:tentative="1">
+      <w:start w:val="1"/>
+      <w:numFmt w:val="bullet"/>
+      <w:lvlText w:val=""/>
+      <w:lvlJc w:val="left"/>
+      <w:pPr>
+        <w:ind w:left="2520" w:hanging="360"/>
+      </w:pPr>
+      <w:rPr>
+        <w:rFonts w:ascii="Wingdings" w:hAnsi="Wingdings" w:hint="default"/>
+      </w:rPr>
+    </w:lvl>
+    <w:lvl w:ilvl="3" w:tplc="04090001" w:tentative="1">
+      <w:start w:val="1"/>
+      <w:numFmt w:val="bullet"/>
+      <w:lvlText w:val=""/>
+      <w:lvlJc w:val="left"/>
+      <w:pPr>
+        <w:ind w:left="3240" w:hanging="360"/>
+      </w:pPr>
+      <w:rPr>
+        <w:rFonts w:ascii="Symbol" w:hAnsi="Symbol" w:hint="default"/>
+      </w:rPr>
+    </w:lvl>
+    <w:lvl w:ilvl="4" w:tplc="04090003" w:tentative="1">
+      <w:start w:val="1"/>
+      <w:numFmt w:val="bullet"/>
+      <w:lvlText w:val="o"/>
+      <w:lvlJc w:val="left"/>
+      <w:pPr>
+        <w:ind w:left="3960" w:hanging="360"/>
+      </w:pPr>
+      <w:rPr>
+        <w:rFonts w:ascii="Courier New" w:hAnsi="Courier New" w:cs="Courier New" w:hint="default"/>
+      </w:rPr>
+    </w:lvl>
+    <w:lvl w:ilvl="5" w:tplc="04090005" w:tentative="1">
+      <w:start w:val="1"/>
+      <w:numFmt w:val="bullet"/>
+      <w:lvlText w:val=""/>
+      <w:lvlJc w:val="left"/>
+      <w:pPr>
+        <w:ind w:left="4680" w:hanging="360"/>
+      </w:pPr>
+      <w:rPr>
+        <w:rFonts w:ascii="Wingdings" w:hAnsi="Wingdings" w:hint="default"/>
+      </w:rPr>
+    </w:lvl>
+    <w:lvl w:ilvl="6" w:tplc="04090001" w:tentative="1">
+      <w:start w:val="1"/>
+      <w:numFmt w:val="bullet"/>
+      <w:lvlText w:val=""/>
+      <w:lvlJc w:val="left"/>
+      <w:pPr>
+        <w:ind w:left="5400" w:hanging="360"/>
+      </w:pPr>
+      <w:rPr>
+        <w:rFonts w:ascii="Symbol" w:hAnsi="Symbol" w:hint="default"/>
+      </w:rPr>
+    </w:lvl>
+    <w:lvl w:ilvl="7" w:tplc="04090003" w:tentative="1">
+      <w:start w:val="1"/>
+      <w:numFmt w:val="bullet"/>
+      <w:lvlText w:val="o"/>
+      <w:lvlJc w:val="left"/>
+      <w:pPr>
+        <w:ind w:left="6120" w:hanging="360"/>
+      </w:pPr>
+      <w:rPr>
+        <w:rFonts w:ascii="Courier New" w:hAnsi="Courier New" w:cs="Courier New" w:hint="default"/>
+      </w:rPr>
+    </w:lvl>
+    <w:lvl w:ilvl="8" w:tplc="04090005" w:tentative="1">
+      <w:start w:val="1"/>
+      <w:numFmt w:val="bullet"/>
+      <w:lvlText w:val=""/>
+      <w:lvlJc w:val="left"/>
+      <w:pPr>
+        <w:ind w:left="6840" w:hanging="360"/>
+      </w:pPr>
+      <w:rPr>
+        <w:rFonts w:ascii="Wingdings" w:hAnsi="Wingdings" w:hint="default"/>
+      </w:rPr>
+    </w:lvl>
+  </w:abstractNum>
+  <w:abstractNum w:abstractNumId="1">
+    <w:nsid w:val="2CDE0F74"/>
+    <w:multiLevelType w:val="hybridMultilevel"/>
+    <w:tmpl w:val="8D02094C"/>
+    <w:lvl w:ilvl="0" w:tplc="77E864CE">
+      <w:numFmt w:val="bullet"/>
+      <w:lvlText w:val=""/>
+      <w:lvlJc w:val="left"/>
+      <w:pPr>
+        <w:ind w:left="1080" w:hanging="360"/>
+      </w:pPr>
+      <w:rPr>
+        <w:rFonts w:ascii="Wingdings" w:eastAsiaTheme="minorHAnsi" w:hAnsi="Wingdings" w:cstheme="minorBidi" w:hint="default"/>
+      </w:rPr>
+    </w:lvl>
+    <w:lvl w:ilvl="1" w:tplc="04090003" w:tentative="1">
+      <w:start w:val="1"/>
+      <w:numFmt w:val="bullet"/>
+      <w:lvlText w:val="o"/>
+      <w:lvlJc w:val="left"/>
+      <w:pPr>
+        <w:ind w:left="1800" w:hanging="360"/>
+      </w:pPr>
+      <w:rPr>
+        <w:rFonts w:ascii="Courier New" w:hAnsi="Courier New" w:cs="Courier New" w:hint="default"/>
+      </w:rPr>
+    </w:lvl>
+    <w:lvl w:ilvl="2" w:tplc="04090005" w:tentative="1">
+      <w:start w:val="1"/>
+      <w:numFmt w:val="bullet"/>
+      <w:lvlText w:val=""/>
+      <w:lvlJc w:val="left"/>
+      <w:pPr>
+        <w:ind w:left="2520" w:hanging="360"/>
+      </w:pPr>
+      <w:rPr>
+        <w:rFonts w:ascii="Wingdings" w:hAnsi="Wingdings" w:hint="default"/>
+      </w:rPr>
+    </w:lvl>
+    <w:lvl w:ilvl="3" w:tplc="04090001" w:tentative="1">
+      <w:start w:val="1"/>
+      <w:numFmt w:val="bullet"/>
+      <w:lvlText w:val=""/>
+      <w:lvlJc w:val="left"/>
+      <w:pPr>
+        <w:ind w:left="3240" w:hanging="360"/>
+      </w:pPr>
+      <w:rPr>
+        <w:rFonts w:ascii="Symbol" w:hAnsi="Symbol" w:hint="default"/>
+      </w:rPr>
+    </w:lvl>
+    <w:lvl w:ilvl="4" w:tplc="04090003" w:tentative="1">
+      <w:start w:val="1"/>
+      <w:numFmt w:val="bullet"/>
+      <w:lvlText w:val="o"/>
+      <w:lvlJc w:val="left"/>
+      <w:pPr>
+        <w:ind w:left="3960" w:hanging="360"/>
+      </w:pPr>
+      <w:rPr>
+        <w:rFonts w:ascii="Courier New" w:hAnsi="Courier New" w:cs="Courier New" w:hint="default"/>
+      </w:rPr>
+    </w:lvl>
+    <w:lvl w:ilvl="5" w:tplc="04090005" w:tentative="1">
+      <w:start w:val="1"/>
+      <w:numFmt w:val="bullet"/>
+      <w:lvlText w:val=""/>
+      <w:lvlJc w:val="left"/>
+      <w:pPr>
+        <w:ind w:left="4680" w:hanging="360"/>
+      </w:pPr>
+      <w:rPr>
+        <w:rFonts w:ascii="Wingdings" w:hAnsi="Wingdings" w:hint="default"/>
+      </w:rPr>
+    </w:lvl>
+    <w:lvl w:ilvl="6" w:tplc="04090001" w:tentative="1">
+      <w:start w:val="1"/>
+      <w:numFmt w:val="bullet"/>
+      <w:lvlText w:val=""/>
+      <w:lvlJc w:val="left"/>
+      <w:pPr>
+        <w:ind w:left="5400" w:hanging="360"/>
+      </w:pPr>
+      <w:rPr>
+        <w:rFonts w:ascii="Symbol" w:hAnsi="Symbol" w:hint="default"/>
+      </w:rPr>
+    </w:lvl>
+    <w:lvl w:ilvl="7" w:tplc="04090003" w:tentative="1">
+      <w:start w:val="1"/>
+      <w:numFmt w:val="bullet"/>
+      <w:lvlText w:val="o"/>
+      <w:lvlJc w:val="left"/>
+      <w:pPr>
+        <w:ind w:left="6120" w:hanging="360"/>
+      </w:pPr>
+      <w:rPr>
+        <w:rFonts w:ascii="Courier New" w:hAnsi="Courier New" w:cs="Courier New" w:hint="default"/>
+      </w:rPr>
+    </w:lvl>
+    <w:lvl w:ilvl="8" w:tplc="04090005" w:tentative="1">
+      <w:start w:val="1"/>
+      <w:numFmt w:val="bullet"/>
+      <w:lvlText w:val=""/>
+      <w:lvlJc w:val="left"/>
+      <w:pPr>
+        <w:ind w:left="6840" w:hanging="360"/>
+      </w:pPr>
+      <w:rPr>
+        <w:rFonts w:ascii="Wingdings" w:hAnsi="Wingdings" w:hint="default"/>
+      </w:rPr>
+    </w:lvl>
+  </w:abstractNum>
+  <w:num w:numId="1">
+    <w:abstractNumId w:val="1"/>
+  </w:num>
+  <w:num w:numId="2">
+    <w:abstractNumId w:val="0"/>
+  </w:num>
+</w:numbering>
 </file>
 
 <file path=word/styles.xml><?xml version="1.0" encoding="utf-8"?>

</xml_diff>

<commit_message>
Configured Nuget Packages for the solution
</commit_message>
<xml_diff>
--- a/docs/WIvL.docx
+++ b/docs/WIvL.docx
@@ -154,6 +154,39 @@
     <w:p>
       <w:pPr>
         <w:pStyle w:val="NoSpacing"/>
+        <w:numPr>
+          <w:ilvl w:val="0"/>
+          <w:numId w:val="2"/>
+        </w:numPr>
+      </w:pPr>
+      <w:r>
+        <w:t>Enterprise Library. Common</w:t>
+      </w:r>
+    </w:p>
+    <w:p>
+      <w:pPr>
+        <w:pStyle w:val="NoSpacing"/>
+        <w:numPr>
+          <w:ilvl w:val="0"/>
+          <w:numId w:val="2"/>
+        </w:numPr>
+      </w:pPr>
+      <w:r>
+        <w:t>Enterprise Library. Validation</w:t>
+      </w:r>
+    </w:p>
+    <w:p>
+      <w:pPr>
+        <w:pStyle w:val="NoSpacing"/>
+        <w:numPr>
+          <w:ilvl w:val="0"/>
+          <w:numId w:val="2"/>
+        </w:numPr>
+      </w:pPr>
+    </w:p>
+    <w:p>
+      <w:pPr>
+        <w:pStyle w:val="NoSpacing"/>
         <w:rPr>
           <w:u w:val="single"/>
         </w:rPr>
@@ -176,6 +209,40 @@
     <w:p>
       <w:pPr>
         <w:pStyle w:val="NoSpacing"/>
+        <w:numPr>
+          <w:ilvl w:val="0"/>
+          <w:numId w:val="2"/>
+        </w:numPr>
+      </w:pPr>
+      <w:r>
+        <w:t>Enterprise Library. Common</w:t>
+      </w:r>
+    </w:p>
+    <w:p>
+      <w:pPr>
+        <w:pStyle w:val="NoSpacing"/>
+        <w:numPr>
+          <w:ilvl w:val="0"/>
+          <w:numId w:val="2"/>
+        </w:numPr>
+      </w:pPr>
+      <w:r>
+        <w:t>Enterprise Library. Validation</w:t>
+      </w:r>
+    </w:p>
+    <w:p>
+      <w:pPr>
+        <w:pStyle w:val="NoSpacing"/>
+        <w:rPr>
+          <w:u w:val="single"/>
+        </w:rPr>
+      </w:pPr>
+      <w:bookmarkStart w:id="0" w:name="_GoBack"/>
+      <w:bookmarkEnd w:id="0"/>
+    </w:p>
+    <w:p>
+      <w:pPr>
+        <w:pStyle w:val="NoSpacing"/>
       </w:pPr>
       <w:proofErr w:type="spellStart"/>
       <w:r>
@@ -186,16 +253,47 @@
       </w:r>
       <w:proofErr w:type="spellEnd"/>
       <w:r>
-        <w:rPr>
-          <w:u w:val="single"/>
-        </w:rPr>
-        <w:t>:</w:t>
-      </w:r>
-      <w:r>
-        <w:t xml:space="preserve"> </w:t>
-      </w:r>
-      <w:bookmarkStart w:id="0" w:name="_GoBack"/>
-      <w:bookmarkEnd w:id="0"/>
+        <w:t>: mapper</w:t>
+      </w:r>
+      <w:r>
+        <w:t xml:space="preserve"> for the data.</w:t>
+      </w:r>
+    </w:p>
+    <w:p>
+      <w:pPr>
+        <w:pStyle w:val="NoSpacing"/>
+        <w:numPr>
+          <w:ilvl w:val="0"/>
+          <w:numId w:val="2"/>
+        </w:numPr>
+      </w:pPr>
+      <w:r>
+        <w:t>Entity Framework</w:t>
+      </w:r>
+    </w:p>
+    <w:p>
+      <w:pPr>
+        <w:pStyle w:val="NoSpacing"/>
+        <w:numPr>
+          <w:ilvl w:val="0"/>
+          <w:numId w:val="2"/>
+        </w:numPr>
+      </w:pPr>
+      <w:r>
+        <w:t>Enterprise Library. Common</w:t>
+      </w:r>
+    </w:p>
+    <w:p>
+      <w:pPr>
+        <w:pStyle w:val="NoSpacing"/>
+        <w:numPr>
+          <w:ilvl w:val="0"/>
+          <w:numId w:val="2"/>
+        </w:numPr>
+      </w:pPr>
+      <w:r>
+        <w:t>Enterprise Library. Validation</w:t>
+      </w:r>
     </w:p>
     <w:sectPr>
       <w:pgSz w:w="12240" w:h="15840"/>

</xml_diff>

<commit_message>
Almost done with customer add flow
</commit_message>
<xml_diff>
--- a/docs/WIvL.docx
+++ b/docs/WIvL.docx
@@ -10,16 +10,8 @@
         <w:rPr>
           <w:b/>
         </w:rPr>
-        <w:t xml:space="preserve">What I’ve </w:t>
-      </w:r>
-      <w:proofErr w:type="gramStart"/>
-      <w:r>
-        <w:rPr>
-          <w:b/>
-        </w:rPr>
-        <w:t>Learned</w:t>
-      </w:r>
-      <w:proofErr w:type="gramEnd"/>
+        <w:t>What I’ve Learned</w:t>
+      </w:r>
       <w:r>
         <w:t>:</w:t>
       </w:r>
@@ -33,14 +25,12 @@
       <w:pPr>
         <w:pStyle w:val="NoSpacing"/>
       </w:pPr>
-      <w:proofErr w:type="spellStart"/>
       <w:r>
         <w:rPr>
           <w:u w:val="single"/>
         </w:rPr>
         <w:t>Structura</w:t>
       </w:r>
-      <w:proofErr w:type="spellEnd"/>
       <w:r>
         <w:t>:</w:t>
       </w:r>
@@ -54,11 +44,9 @@
       <w:pPr>
         <w:pStyle w:val="NoSpacing"/>
       </w:pPr>
-      <w:proofErr w:type="spellStart"/>
       <w:r>
         <w:t>Solutie</w:t>
       </w:r>
-      <w:proofErr w:type="spellEnd"/>
     </w:p>
     <w:p>
       <w:pPr>
@@ -68,11 +56,9 @@
           <w:numId w:val="2"/>
         </w:numPr>
       </w:pPr>
-      <w:proofErr w:type="spellStart"/>
       <w:r>
         <w:t>DataLayer</w:t>
       </w:r>
-      <w:proofErr w:type="spellEnd"/>
     </w:p>
     <w:p>
       <w:pPr>
@@ -82,11 +68,9 @@
           <w:numId w:val="2"/>
         </w:numPr>
       </w:pPr>
-      <w:proofErr w:type="spellStart"/>
       <w:r>
         <w:t>DataMapper</w:t>
       </w:r>
-      <w:proofErr w:type="spellEnd"/>
     </w:p>
     <w:p>
       <w:pPr>
@@ -96,11 +80,9 @@
           <w:numId w:val="2"/>
         </w:numPr>
       </w:pPr>
-      <w:proofErr w:type="spellStart"/>
       <w:r>
         <w:t>DomainLayer</w:t>
       </w:r>
-      <w:proofErr w:type="spellEnd"/>
     </w:p>
     <w:p>
       <w:pPr>
@@ -110,11 +92,9 @@
           <w:numId w:val="2"/>
         </w:numPr>
       </w:pPr>
-      <w:proofErr w:type="spellStart"/>
       <w:r>
         <w:t>DomainModel</w:t>
       </w:r>
-      <w:proofErr w:type="spellEnd"/>
     </w:p>
     <w:p>
       <w:pPr>
@@ -124,31 +104,141 @@
           <w:numId w:val="2"/>
         </w:numPr>
       </w:pPr>
-      <w:proofErr w:type="spellStart"/>
       <w:r>
         <w:t>ServiceLayer</w:t>
       </w:r>
-      <w:proofErr w:type="spellEnd"/>
-    </w:p>
-    <w:p>
-      <w:pPr>
-        <w:pStyle w:val="NoSpacing"/>
-      </w:pPr>
-    </w:p>
-    <w:p>
-      <w:pPr>
-        <w:pStyle w:val="NoSpacing"/>
-      </w:pPr>
-      <w:proofErr w:type="spellStart"/>
+    </w:p>
+    <w:p>
+      <w:pPr>
+        <w:pStyle w:val="NoSpacing"/>
+      </w:pPr>
+    </w:p>
+    <w:p>
+      <w:pPr>
+        <w:pStyle w:val="NoSpacing"/>
+        <w:jc w:val="center"/>
+      </w:pPr>
+      <w:r>
+        <w:drawing>
+          <wp:inline distT="0" distB="0" distL="0" distR="0" wp14:anchorId="2E83225D" wp14:editId="77CA0BF2">
+            <wp:extent cx="2337684" cy="2685711"/>
+            <wp:effectExtent l="0" t="0" r="5715" b="635"/>
+            <wp:docPr id="1026" name="Picture 2" descr="enter image description here"/>
+            <wp:cNvGraphicFramePr>
+              <a:graphicFrameLocks xmlns:a="http://schemas.openxmlformats.org/drawingml/2006/main" noChangeAspect="1"/>
+            </wp:cNvGraphicFramePr>
+            <a:graphic xmlns:a="http://schemas.openxmlformats.org/drawingml/2006/main">
+              <a:graphicData uri="http://schemas.openxmlformats.org/drawingml/2006/picture">
+                <pic:pic xmlns:pic="http://schemas.openxmlformats.org/drawingml/2006/picture">
+                  <pic:nvPicPr>
+                    <pic:cNvPr id="1026" name="Picture 2" descr="enter image description here"/>
+                    <pic:cNvPicPr>
+                      <a:picLocks noChangeAspect="1" noChangeArrowheads="1"/>
+                    </pic:cNvPicPr>
+                  </pic:nvPicPr>
+                  <pic:blipFill>
+                    <a:blip r:embed="rId6"/>
+                    <a:srcRect/>
+                    <a:stretch>
+                      <a:fillRect/>
+                    </a:stretch>
+                  </pic:blipFill>
+                  <pic:spPr bwMode="auto">
+                    <a:xfrm>
+                      <a:off x="0" y="0"/>
+                      <a:ext cx="2338519" cy="2686670"/>
+                    </a:xfrm>
+                    <a:prstGeom prst="rect">
+                      <a:avLst/>
+                    </a:prstGeom>
+                    <a:noFill/>
+                  </pic:spPr>
+                </pic:pic>
+              </a:graphicData>
+            </a:graphic>
+          </wp:inline>
+        </w:drawing>
+      </w:r>
+    </w:p>
+    <w:p>
+      <w:pPr>
+        <w:pStyle w:val="NoSpacing"/>
+        <w:jc w:val="center"/>
+      </w:pPr>
+    </w:p>
+    <w:p>
+      <w:pPr>
+        <w:pStyle w:val="NoSpacing"/>
+      </w:pPr>
+      <w:r>
+        <w:rPr>
+          <w:u w:val="single"/>
+        </w:rPr>
+        <w:t>DataMapper</w:t>
+      </w:r>
+      <w:r>
+        <w:t xml:space="preserve">: </w:t>
+      </w:r>
+      <w:r>
+        <w:t>servicii de acces la surse de date</w:t>
+      </w:r>
+    </w:p>
+    <w:p>
+      <w:pPr>
+        <w:pStyle w:val="NoSpacing"/>
+        <w:numPr>
+          <w:ilvl w:val="0"/>
+          <w:numId w:val="2"/>
+        </w:numPr>
+      </w:pPr>
+      <w:r>
+        <w:t>Entity Framework</w:t>
+      </w:r>
+    </w:p>
+    <w:p>
+      <w:pPr>
+        <w:pStyle w:val="NoSpacing"/>
+        <w:numPr>
+          <w:ilvl w:val="0"/>
+          <w:numId w:val="2"/>
+        </w:numPr>
+      </w:pPr>
+      <w:r>
+        <w:t>Enterprise Library. Common</w:t>
+      </w:r>
+    </w:p>
+    <w:p>
+      <w:pPr>
+        <w:pStyle w:val="NoSpacing"/>
+        <w:numPr>
+          <w:ilvl w:val="0"/>
+          <w:numId w:val="2"/>
+        </w:numPr>
+      </w:pPr>
+      <w:r>
+        <w:t>Enterprise Library. Validation</w:t>
+      </w:r>
+    </w:p>
+    <w:p>
+      <w:pPr>
+        <w:pStyle w:val="NoSpacing"/>
+      </w:pPr>
+    </w:p>
+    <w:p>
+      <w:pPr>
+        <w:pStyle w:val="NoSpacing"/>
+      </w:pPr>
       <w:r>
         <w:rPr>
           <w:u w:val="single"/>
         </w:rPr>
         <w:t>DomainModel</w:t>
       </w:r>
-      <w:proofErr w:type="spellEnd"/>
-      <w:r>
-        <w:t>: object model of a problem domain.</w:t>
+      <w:r>
+        <w:t xml:space="preserve">: </w:t>
+      </w:r>
+      <w:r>
+        <w:t>clasele de model al logicii; valideaza datele pentru service layer</w:t>
       </w:r>
     </w:p>
     <w:p>
@@ -187,23 +277,15 @@
     <w:p>
       <w:pPr>
         <w:pStyle w:val="NoSpacing"/>
-        <w:rPr>
-          <w:u w:val="single"/>
-        </w:rPr>
-      </w:pPr>
-      <w:proofErr w:type="spellStart"/>
+      </w:pPr>
       <w:r>
         <w:rPr>
           <w:u w:val="single"/>
         </w:rPr>
         <w:t>ServiceLayer</w:t>
       </w:r>
-      <w:proofErr w:type="spellEnd"/>
-      <w:r>
-        <w:rPr>
-          <w:u w:val="single"/>
-        </w:rPr>
-        <w:t>:</w:t>
+      <w:r>
+        <w:t>: validare de date; sa nu ajunga incorecte dpdv al logicii in BD, orchestrare de apeluri catre domain model, manipulare de apeluri</w:t>
       </w:r>
     </w:p>
     <w:p>
@@ -233,67 +315,24 @@
     <w:p>
       <w:pPr>
         <w:pStyle w:val="NoSpacing"/>
-        <w:rPr>
-          <w:u w:val="single"/>
-        </w:rPr>
-      </w:pPr>
-      <w:bookmarkStart w:id="0" w:name="_GoBack"/>
-      <w:bookmarkEnd w:id="0"/>
-    </w:p>
-    <w:p>
-      <w:pPr>
-        <w:pStyle w:val="NoSpacing"/>
-      </w:pPr>
-      <w:proofErr w:type="spellStart"/>
-      <w:r>
-        <w:rPr>
-          <w:u w:val="single"/>
-        </w:rPr>
-        <w:t>DataMapper</w:t>
-      </w:r>
-      <w:proofErr w:type="spellEnd"/>
-      <w:r>
-        <w:t>: mapper</w:t>
-      </w:r>
-      <w:r>
-        <w:t xml:space="preserve"> for the data.</w:t>
-      </w:r>
-    </w:p>
-    <w:p>
-      <w:pPr>
-        <w:pStyle w:val="NoSpacing"/>
         <w:numPr>
           <w:ilvl w:val="0"/>
           <w:numId w:val="2"/>
         </w:numPr>
       </w:pPr>
       <w:r>
-        <w:t>Entity Framework</w:t>
-      </w:r>
-    </w:p>
-    <w:p>
-      <w:pPr>
-        <w:pStyle w:val="NoSpacing"/>
-        <w:numPr>
-          <w:ilvl w:val="0"/>
-          <w:numId w:val="2"/>
-        </w:numPr>
-      </w:pPr>
-      <w:r>
-        <w:t>Enterprise Library. Common</w:t>
-      </w:r>
-    </w:p>
-    <w:p>
-      <w:pPr>
-        <w:pStyle w:val="NoSpacing"/>
-        <w:numPr>
-          <w:ilvl w:val="0"/>
-          <w:numId w:val="2"/>
-        </w:numPr>
-      </w:pPr>
-      <w:r>
-        <w:t>Enterprise Library. Validation</w:t>
-      </w:r>
+        <w:t>Enterprise Library. Logging</w:t>
+      </w:r>
+      <w:bookmarkStart w:id="0" w:name="_GoBack"/>
+      <w:bookmarkEnd w:id="0"/>
+    </w:p>
+    <w:p>
+      <w:pPr>
+        <w:pStyle w:val="NoSpacing"/>
+        <w:rPr>
+          <w:u w:val="single"/>
+        </w:rPr>
+      </w:pPr>
     </w:p>
     <w:sectPr>
       <w:pgSz w:w="12240" w:h="15840"/>
@@ -702,7 +741,6 @@
   <w:style w:type="character" w:default="1" w:styleId="DefaultParagraphFont">
     <w:name w:val="Default Paragraph Font"/>
     <w:uiPriority w:val="1"/>
-    <w:semiHidden/>
     <w:unhideWhenUsed/>
   </w:style>
   <w:style w:type="table" w:default="1" w:styleId="TableNormal">
@@ -734,6 +772,36 @@
     <w:pPr>
       <w:spacing w:after="0" w:line="240" w:lineRule="auto"/>
     </w:pPr>
+  </w:style>
+  <w:style w:type="paragraph" w:styleId="BalloonText">
+    <w:name w:val="Balloon Text"/>
+    <w:basedOn w:val="Normal"/>
+    <w:link w:val="BalloonTextChar"/>
+    <w:uiPriority w:val="99"/>
+    <w:semiHidden/>
+    <w:unhideWhenUsed/>
+    <w:rsid w:val="008F3DE6"/>
+    <w:pPr>
+      <w:spacing w:after="0" w:line="240" w:lineRule="auto"/>
+    </w:pPr>
+    <w:rPr>
+      <w:rFonts w:ascii="Tahoma" w:hAnsi="Tahoma" w:cs="Tahoma"/>
+      <w:sz w:val="16"/>
+      <w:szCs w:val="16"/>
+    </w:rPr>
+  </w:style>
+  <w:style w:type="character" w:customStyle="1" w:styleId="BalloonTextChar">
+    <w:name w:val="Balloon Text Char"/>
+    <w:basedOn w:val="DefaultParagraphFont"/>
+    <w:link w:val="BalloonText"/>
+    <w:uiPriority w:val="99"/>
+    <w:semiHidden/>
+    <w:rsid w:val="008F3DE6"/>
+    <w:rPr>
+      <w:rFonts w:ascii="Tahoma" w:hAnsi="Tahoma" w:cs="Tahoma"/>
+      <w:sz w:val="16"/>
+      <w:szCs w:val="16"/>
+    </w:rPr>
   </w:style>
 </w:styles>
 </file>
@@ -901,7 +969,6 @@
   <w:style w:type="character" w:default="1" w:styleId="DefaultParagraphFont">
     <w:name w:val="Default Paragraph Font"/>
     <w:uiPriority w:val="1"/>
-    <w:semiHidden/>
     <w:unhideWhenUsed/>
   </w:style>
   <w:style w:type="table" w:default="1" w:styleId="TableNormal">
@@ -933,6 +1000,36 @@
     <w:pPr>
       <w:spacing w:after="0" w:line="240" w:lineRule="auto"/>
     </w:pPr>
+  </w:style>
+  <w:style w:type="paragraph" w:styleId="BalloonText">
+    <w:name w:val="Balloon Text"/>
+    <w:basedOn w:val="Normal"/>
+    <w:link w:val="BalloonTextChar"/>
+    <w:uiPriority w:val="99"/>
+    <w:semiHidden/>
+    <w:unhideWhenUsed/>
+    <w:rsid w:val="008F3DE6"/>
+    <w:pPr>
+      <w:spacing w:after="0" w:line="240" w:lineRule="auto"/>
+    </w:pPr>
+    <w:rPr>
+      <w:rFonts w:ascii="Tahoma" w:hAnsi="Tahoma" w:cs="Tahoma"/>
+      <w:sz w:val="16"/>
+      <w:szCs w:val="16"/>
+    </w:rPr>
+  </w:style>
+  <w:style w:type="character" w:customStyle="1" w:styleId="BalloonTextChar">
+    <w:name w:val="Balloon Text Char"/>
+    <w:basedOn w:val="DefaultParagraphFont"/>
+    <w:link w:val="BalloonText"/>
+    <w:uiPriority w:val="99"/>
+    <w:semiHidden/>
+    <w:rsid w:val="008F3DE6"/>
+    <w:rPr>
+      <w:rFonts w:ascii="Tahoma" w:hAnsi="Tahoma" w:cs="Tahoma"/>
+      <w:sz w:val="16"/>
+      <w:szCs w:val="16"/>
+    </w:rPr>
   </w:style>
 </w:styles>
 </file>

</xml_diff>